<commit_message>
Notes supplémentaires pour le rapport
</commit_message>
<xml_diff>
--- a/Rapport.docx
+++ b/Rapport.docx
@@ -164,39 +164,33 @@
       <w:r>
         <w:t>), et, dans une moindre mesure, l’alphabet latin (</w:t>
       </w:r>
-      <w:proofErr w:type="spellStart"/>
       <w:r>
         <w:rPr>
           <w:i/>
         </w:rPr>
         <w:t>rōmaji</w:t>
       </w:r>
-      <w:proofErr w:type="spellEnd"/>
       <w:r>
         <w:t>).</w:t>
       </w:r>
       <w:r>
         <w:t xml:space="preserve"> De plus, le japonais ne comprend pas d’espace, et peut s’écrire soit de haut en bas et de droite à gauche (format traditionnel, </w:t>
       </w:r>
-      <w:proofErr w:type="spellStart"/>
       <w:r>
         <w:rPr>
           <w:i/>
         </w:rPr>
         <w:t>tategaki</w:t>
       </w:r>
-      <w:proofErr w:type="spellEnd"/>
       <w:r>
         <w:t>) ou de gauche à droite et de haut en bas (</w:t>
       </w:r>
-      <w:proofErr w:type="spellStart"/>
       <w:r>
         <w:rPr>
           <w:i/>
         </w:rPr>
         <w:t>yokogaki</w:t>
       </w:r>
-      <w:proofErr w:type="spellEnd"/>
       <w:r>
         <w:t xml:space="preserve">). </w:t>
       </w:r>
@@ -242,14 +236,12 @@
       <w:r>
         <w:t xml:space="preserve">, </w:t>
       </w:r>
-      <w:proofErr w:type="spellStart"/>
       <w:r>
         <w:rPr>
           <w:i/>
         </w:rPr>
         <w:t>tsuchi</w:t>
       </w:r>
-      <w:proofErr w:type="spellEnd"/>
       <w:r>
         <w:t xml:space="preserve"> – </w:t>
       </w:r>
@@ -259,14 +251,12 @@
       <w:r>
         <w:t xml:space="preserve">, </w:t>
       </w:r>
-      <w:proofErr w:type="spellStart"/>
       <w:r>
         <w:rPr>
           <w:i/>
         </w:rPr>
         <w:t>shi</w:t>
       </w:r>
-      <w:proofErr w:type="spellEnd"/>
       <w:r>
         <w:t xml:space="preserve">) ou le quadruplet </w:t>
       </w:r>
@@ -330,14 +320,12 @@
       <w:r>
         <w:t xml:space="preserve"> « ka » - puissance, </w:t>
       </w:r>
-      <w:proofErr w:type="spellStart"/>
       <w:r>
         <w:rPr>
           <w:i/>
         </w:rPr>
         <w:t>chikara</w:t>
       </w:r>
-      <w:proofErr w:type="spellEnd"/>
       <w:r>
         <w:t xml:space="preserve"> – épée, </w:t>
       </w:r>
@@ -398,28 +386,12 @@
         <w:tab/>
         <w:t xml:space="preserve">Notons qu’afin de faciliter l’extraction des caractères sur support traditionnel, nous avons opté pour nous limiter à des textes écrits sur des </w:t>
       </w:r>
-      <w:proofErr w:type="spellStart"/>
       <w:r>
         <w:rPr>
           <w:i/>
         </w:rPr>
-        <w:t>genkō</w:t>
-      </w:r>
-      <w:proofErr w:type="spellEnd"/>
-      <w:r>
-        <w:rPr>
-          <w:i/>
-        </w:rPr>
-        <w:t xml:space="preserve"> </w:t>
-      </w:r>
-      <w:proofErr w:type="spellStart"/>
-      <w:r>
-        <w:rPr>
-          <w:i/>
-        </w:rPr>
-        <w:t>yōshi</w:t>
-      </w:r>
-      <w:proofErr w:type="spellEnd"/>
+        <w:t>genkō yōshi</w:t>
+      </w:r>
       <w:r>
         <w:t>. Sur ces feuilles à carreaux, chaque carreau correspond à un caractère. Enfin, afin de ne pas alourdir inutilement les répertoires contenant les images de référence, nous nous sommes limités, dans la version finale, à</w:t>
       </w:r>
@@ -456,148 +428,82 @@
       <w:r>
         <w:t xml:space="preserve"> Le répertoire </w:t>
       </w:r>
-      <w:proofErr w:type="spellStart"/>
       <w:r>
         <w:rPr>
           <w:rStyle w:val="Titre4Car"/>
         </w:rPr>
-        <w:t>resources</w:t>
-      </w:r>
-      <w:proofErr w:type="spellEnd"/>
+        <w:t>resources/</w:t>
+      </w:r>
+      <w:r>
+        <w:t xml:space="preserve"> ainsi que le fichier </w:t>
+      </w:r>
       <w:r>
         <w:rPr>
           <w:rStyle w:val="Titre4Car"/>
         </w:rPr>
-        <w:t>/</w:t>
-      </w:r>
-      <w:r>
-        <w:t xml:space="preserve"> ainsi que le fichier </w:t>
+        <w:t>ocr_japonais.jar</w:t>
+      </w:r>
+      <w:r>
+        <w:t xml:space="preserve"> sont nécessaires à l’utilisation. </w:t>
+      </w:r>
+    </w:p>
+    <w:p>
+      <w:pPr>
+        <w:jc w:val="both"/>
+      </w:pPr>
+      <w:r>
+        <w:t>Depuis l’invite de commande et depuis la racine du projet :</w:t>
+      </w:r>
+    </w:p>
+    <w:p>
+      <w:pPr>
+        <w:jc w:val="both"/>
+      </w:pPr>
+      <w:r>
+        <w:t xml:space="preserve">- pour la version « support numérique » : </w:t>
       </w:r>
       <w:r>
         <w:rPr>
           <w:rStyle w:val="Titre4Car"/>
         </w:rPr>
-        <w:t>ocr_japonais.jar</w:t>
-      </w:r>
-      <w:r>
-        <w:t xml:space="preserve"> sont nécessaires à l’utilisation. </w:t>
-      </w:r>
-    </w:p>
-    <w:p>
-      <w:pPr>
-        <w:jc w:val="both"/>
-      </w:pPr>
-      <w:r>
-        <w:t>Depuis l’invite de commande et depuis la racine du projet :</w:t>
-      </w:r>
-    </w:p>
-    <w:p>
-      <w:pPr>
-        <w:jc w:val="both"/>
-      </w:pPr>
-      <w:r>
-        <w:t xml:space="preserve">- pour la version « support numérique » : </w:t>
+        <w:t>java - jar ocr_japonais.jar</w:t>
+      </w:r>
+    </w:p>
+    <w:p>
+      <w:pPr>
+        <w:jc w:val="both"/>
+      </w:pPr>
+      <w:r>
+        <w:t xml:space="preserve">- pour la version « support manuscrit » : </w:t>
       </w:r>
       <w:r>
         <w:rPr>
           <w:rStyle w:val="Titre4Car"/>
         </w:rPr>
-        <w:t>java - jar ocr_japonais.jar</w:t>
-      </w:r>
-    </w:p>
-    <w:p>
-      <w:pPr>
-        <w:jc w:val="both"/>
-      </w:pPr>
-      <w:r>
-        <w:t xml:space="preserve">- pour la version « support manuscrit » : </w:t>
+        <w:t>java - jar ocr_japonais.jar [fichier_à_traiter]</w:t>
+      </w:r>
+    </w:p>
+    <w:p>
+      <w:pPr>
+        <w:jc w:val="both"/>
+      </w:pPr>
+      <w:r>
+        <w:t xml:space="preserve">Le fichier à traiter doit être placé dans le répertoire </w:t>
       </w:r>
       <w:r>
         <w:rPr>
           <w:rStyle w:val="Titre4Car"/>
         </w:rPr>
-        <w:t>java - jar ocr_japonais.jar [</w:t>
-      </w:r>
-      <w:proofErr w:type="spellStart"/>
+        <w:t>resources/handwriting/</w:t>
+      </w:r>
+      <w:r>
+        <w:t xml:space="preserve">. Pour utiliser le fichier d’exemple </w:t>
+      </w:r>
       <w:r>
         <w:rPr>
           <w:rStyle w:val="Titre4Car"/>
         </w:rPr>
-        <w:t>fichier_à_traiter</w:t>
-      </w:r>
-      <w:proofErr w:type="spellEnd"/>
-      <w:r>
-        <w:rPr>
-          <w:rStyle w:val="Titre4Car"/>
-        </w:rPr>
-        <w:t>]</w:t>
-      </w:r>
-    </w:p>
-    <w:p>
-      <w:pPr>
-        <w:jc w:val="both"/>
-      </w:pPr>
-      <w:r>
-        <w:t xml:space="preserve">Le fichier à traiter doit être placé dans le répertoire </w:t>
-      </w:r>
-      <w:proofErr w:type="spellStart"/>
-      <w:r>
-        <w:rPr>
-          <w:rStyle w:val="Titre4Car"/>
-        </w:rPr>
-        <w:t>resources</w:t>
-      </w:r>
-      <w:proofErr w:type="spellEnd"/>
-      <w:r>
-        <w:rPr>
-          <w:rStyle w:val="Titre4Car"/>
-        </w:rPr>
-        <w:t>/</w:t>
-      </w:r>
-      <w:proofErr w:type="spellStart"/>
-      <w:r>
-        <w:rPr>
-          <w:rStyle w:val="Titre4Car"/>
-        </w:rPr>
-        <w:t>handwriting</w:t>
-      </w:r>
-      <w:proofErr w:type="spellEnd"/>
-      <w:r>
-        <w:rPr>
-          <w:rStyle w:val="Titre4Car"/>
-        </w:rPr>
-        <w:t>/</w:t>
-      </w:r>
-      <w:r>
-        <w:t xml:space="preserve">. Pour utiliser le fichier d’exemple </w:t>
-      </w:r>
-      <w:proofErr w:type="spellStart"/>
-      <w:r>
-        <w:rPr>
-          <w:rStyle w:val="Titre4Car"/>
-        </w:rPr>
-        <w:t>resources</w:t>
-      </w:r>
-      <w:proofErr w:type="spellEnd"/>
-      <w:r>
-        <w:rPr>
-          <w:rStyle w:val="Titre4Car"/>
-        </w:rPr>
-        <w:t>/</w:t>
-      </w:r>
-      <w:proofErr w:type="spellStart"/>
-      <w:r>
-        <w:rPr>
-          <w:rStyle w:val="Titre4Car"/>
-        </w:rPr>
-        <w:t>handwriting</w:t>
-      </w:r>
-      <w:proofErr w:type="spellEnd"/>
-      <w:r>
-        <w:rPr>
-          <w:rStyle w:val="Titre4Car"/>
-        </w:rPr>
-        <w:t>/src.png</w:t>
+        <w:t>resources/handwriting/src.png</w:t>
       </w:r>
       <w:r>
         <w:t>, il suffit d’entrer un nom de fichier inexistant.</w:t>
@@ -659,19 +565,11 @@
       <w:r>
         <w:t xml:space="preserve">ce caractère. L’attribut </w:t>
       </w:r>
-      <w:proofErr w:type="spellStart"/>
       <w:r>
         <w:rPr>
           <w:rStyle w:val="Titre4Car"/>
         </w:rPr>
-        <w:t>ArrayList</w:t>
-      </w:r>
-      <w:proofErr w:type="spellEnd"/>
-      <w:r>
-        <w:rPr>
-          <w:rStyle w:val="Titre4Car"/>
-        </w:rPr>
-        <w:t>&lt;Kanji&gt; kanji</w:t>
+        <w:t>ArrayList&lt;Kanji&gt; kanji</w:t>
       </w:r>
       <w:r>
         <w:t xml:space="preserve"> contient les caractères que représentent les images de référence.</w:t>
@@ -711,16 +609,8 @@
         <w:rPr>
           <w:rStyle w:val="Titre4Car"/>
         </w:rPr>
-        <w:t xml:space="preserve">double </w:t>
-      </w:r>
-      <w:proofErr w:type="spellStart"/>
-      <w:r>
-        <w:rPr>
-          <w:rStyle w:val="Titre4Car"/>
-        </w:rPr>
-        <w:t>similarity</w:t>
-      </w:r>
-      <w:proofErr w:type="spellEnd"/>
+        <w:t>double similarity</w:t>
+      </w:r>
       <w:r>
         <w:t xml:space="preserve">, qui représente le taux de similarité d’un caractère avec le caractère en cours d’écriture par l’utilisateur. L’attribut </w:t>
       </w:r>
@@ -782,14 +672,12 @@
       <w:r>
         <w:t xml:space="preserve">La classe </w:t>
       </w:r>
-      <w:proofErr w:type="spellStart"/>
       <w:r>
         <w:rPr>
           <w:rStyle w:val="Titre4Car"/>
         </w:rPr>
         <w:t>SVGtoPNG</w:t>
       </w:r>
-      <w:proofErr w:type="spellEnd"/>
       <w:r>
         <w:t xml:space="preserve"> contient toutes les méthodes permettant de rendre utilisables les images de référence.</w:t>
       </w:r>
@@ -806,14 +694,12 @@
       <w:r>
         <w:t xml:space="preserve">La classe </w:t>
       </w:r>
-      <w:proofErr w:type="spellStart"/>
       <w:r>
         <w:rPr>
           <w:rStyle w:val="Titre4Car"/>
         </w:rPr>
         <w:t>PngManip</w:t>
       </w:r>
-      <w:proofErr w:type="spellEnd"/>
       <w:r>
         <w:t xml:space="preserve"> contient les méthodes qui permettent de passer de l’écriture sur l’interface graphique à un fichier PNG, et de calcul</w:t>
       </w:r>
@@ -865,15 +751,7 @@
         <w:t xml:space="preserve"> permet d’extraire, via </w:t>
       </w:r>
       <w:r>
-        <w:t xml:space="preserve">la transformée de </w:t>
-      </w:r>
-      <w:proofErr w:type="spellStart"/>
-      <w:r>
-        <w:t>Hough</w:t>
-      </w:r>
-      <w:proofErr w:type="spellEnd"/>
-      <w:r>
-        <w:t>, les caractères présents dans l’image.</w:t>
+        <w:t>la transformée de Hough, les caractères présents dans l’image.</w:t>
       </w:r>
     </w:p>
     <w:p>
@@ -896,13 +774,8 @@
       </w:pPr>
       <w:r>
         <w:tab/>
-        <w:t xml:space="preserve">Les images de références sont issues du projet </w:t>
-      </w:r>
-      <w:proofErr w:type="spellStart"/>
-      <w:r>
-        <w:t>KanjiVG</w:t>
-      </w:r>
-      <w:proofErr w:type="spellEnd"/>
+        <w:t>Les images de références sont issues du projet KanjiVG</w:t>
+      </w:r>
       <w:r>
         <w:t>.</w:t>
       </w:r>
@@ -937,11 +810,9 @@
         </w:numPr>
         <w:jc w:val="both"/>
       </w:pPr>
-      <w:proofErr w:type="spellStart"/>
       <w:r>
         <w:t>JavaFX</w:t>
       </w:r>
-      <w:proofErr w:type="spellEnd"/>
     </w:p>
     <w:p>
       <w:pPr>
@@ -952,11 +823,9 @@
         </w:numPr>
         <w:jc w:val="both"/>
       </w:pPr>
-      <w:proofErr w:type="spellStart"/>
       <w:r>
         <w:t>OpenCV</w:t>
       </w:r>
-      <w:proofErr w:type="spellEnd"/>
     </w:p>
     <w:p>
       <w:pPr>
@@ -978,26 +847,29 @@
       <w:pPr>
         <w:jc w:val="both"/>
       </w:pPr>
-    </w:p>
-    <w:p>
-      <w:pPr>
-        <w:jc w:val="both"/>
-      </w:pPr>
-    </w:p>
-    <w:p>
-      <w:pPr>
-        <w:pStyle w:val="Titre2"/>
-      </w:pPr>
-      <w:r>
-        <w:t>Extensions envisageables</w:t>
-      </w:r>
-    </w:p>
-    <w:p>
-      <w:pPr>
-        <w:jc w:val="both"/>
-      </w:pPr>
+      <w:r>
+        <w:t>Complexité de la reconnaissance support trad pas optimisée =&gt; peut prendre bcp tps</w:t>
+      </w:r>
       <w:bookmarkStart w:id="0" w:name="_GoBack"/>
       <w:bookmarkEnd w:id="0"/>
+    </w:p>
+    <w:p>
+      <w:pPr>
+        <w:jc w:val="both"/>
+      </w:pPr>
+    </w:p>
+    <w:p>
+      <w:pPr>
+        <w:pStyle w:val="Titre2"/>
+      </w:pPr>
+      <w:r>
+        <w:t>Extensions envisageables</w:t>
+      </w:r>
+    </w:p>
+    <w:p>
+      <w:pPr>
+        <w:jc w:val="both"/>
+      </w:pPr>
     </w:p>
     <w:sectPr>
       <w:pgSz w:w="11906" w:h="16838"/>

</xml_diff>